<commit_message>
added another agenda item
</commit_message>
<xml_diff>
--- a/Meeting Notes/Week 8/Sprint 2 Internal Meeting.docx
+++ b/Meeting Notes/Week 8/Sprint 2 Internal Meeting.docx
@@ -1,6 +1,6 @@
 
 <file path=word/document.xml><?xml version="1.0" encoding="utf-8"?>
-<w:document xmlns:wpc="http://schemas.microsoft.com/office/word/2010/wordprocessingCanvas" xmlns:cx="http://schemas.microsoft.com/office/drawing/2014/chartex" xmlns:cx1="http://schemas.microsoft.com/office/drawing/2015/9/8/chartex" xmlns:cx2="http://schemas.microsoft.com/office/drawing/2015/10/21/chartex" xmlns:cx3="http://schemas.microsoft.com/office/drawing/2016/5/9/chartex" xmlns:cx4="http://schemas.microsoft.com/office/drawing/2016/5/10/chartex" xmlns:cx5="http://schemas.microsoft.com/office/drawing/2016/5/11/chartex" xmlns:cx6="http://schemas.microsoft.com/office/drawing/2016/5/12/chartex" xmlns:cx7="http://schemas.microsoft.com/office/drawing/2016/5/13/chartex" xmlns:cx8="http://schemas.microsoft.com/office/drawing/2016/5/14/chartex" xmlns:mc="http://schemas.openxmlformats.org/markup-compatibility/2006" xmlns:aink="http://schemas.microsoft.com/office/drawing/2016/ink" xmlns:am3d="http://schemas.microsoft.com/office/drawing/2017/model3d" xmlns:o="urn:schemas-microsoft-com:office:office" xmlns:r="http://schemas.openxmlformats.org/officeDocument/2006/relationships" xmlns:m="http://schemas.openxmlformats.org/officeDocument/2006/math" xmlns:v="urn:schemas-microsoft-com:vml" xmlns:wp14="http://schemas.microsoft.com/office/word/2010/wordprocessingDrawing" xmlns:wp="http://schemas.openxmlformats.org/drawingml/2006/wordprocessingDrawing" xmlns:w10="urn:schemas-microsoft-com:office:word" xmlns:w="http://schemas.openxmlformats.org/wordprocessingml/2006/main" xmlns:w14="http://schemas.microsoft.com/office/word/2010/wordml" xmlns:w15="http://schemas.microsoft.com/office/word/2012/wordml" xmlns:w16cid="http://schemas.microsoft.com/office/word/2016/wordml/cid" xmlns:w16se="http://schemas.microsoft.com/office/word/2015/wordml/symex" xmlns:wpg="http://schemas.microsoft.com/office/word/2010/wordprocessingGroup" xmlns:wpi="http://schemas.microsoft.com/office/word/2010/wordprocessingInk" xmlns:wne="http://schemas.microsoft.com/office/word/2006/wordml" xmlns:wps="http://schemas.microsoft.com/office/word/2010/wordprocessingShape" mc:Ignorable="w14 w15 w16se w16cid wp14">
+<w:document xmlns:wpc="http://schemas.microsoft.com/office/word/2010/wordprocessingCanvas" xmlns:mc="http://schemas.openxmlformats.org/markup-compatibility/2006" xmlns:o="urn:schemas-microsoft-com:office:office" xmlns:r="http://schemas.openxmlformats.org/officeDocument/2006/relationships" xmlns:m="http://schemas.openxmlformats.org/officeDocument/2006/math" xmlns:v="urn:schemas-microsoft-com:vml" xmlns:wp14="http://schemas.microsoft.com/office/word/2010/wordprocessingDrawing" xmlns:wp="http://schemas.openxmlformats.org/drawingml/2006/wordprocessingDrawing" xmlns:w10="urn:schemas-microsoft-com:office:word" xmlns:w="http://schemas.openxmlformats.org/wordprocessingml/2006/main" xmlns:w14="http://schemas.microsoft.com/office/word/2010/wordml" xmlns:w15="http://schemas.microsoft.com/office/word/2012/wordml" xmlns:wpg="http://schemas.microsoft.com/office/word/2010/wordprocessingGroup" xmlns:wpi="http://schemas.microsoft.com/office/word/2010/wordprocessingInk" xmlns:wne="http://schemas.microsoft.com/office/word/2006/wordml" xmlns:wps="http://schemas.microsoft.com/office/word/2010/wordprocessingShape" mc:Ignorable="w14 w15 wp14">
   <w:body>
     <w:p>
       <w:pPr>
@@ -104,8 +104,6 @@
         </w:rPr>
         <w:t>Apologies:</w:t>
       </w:r>
-      <w:bookmarkStart w:id="0" w:name="_GoBack"/>
-      <w:bookmarkEnd w:id="0"/>
     </w:p>
     <w:p>
       <w:pPr>
@@ -267,6 +265,38 @@
           <w:b/>
         </w:rPr>
         <w:t>Saving carts between sessions</w:t>
+      </w:r>
+    </w:p>
+    <w:p>
+      <w:pPr>
+        <w:pStyle w:val="ListParagraph"/>
+        <w:numPr>
+          <w:ilvl w:val="0"/>
+          <w:numId w:val="3"/>
+        </w:numPr>
+        <w:rPr>
+          <w:b/>
+        </w:rPr>
+      </w:pPr>
+      <w:r>
+        <w:rPr>
+          <w:b/>
+        </w:rPr>
+        <w:t>Discuss the Sprint 2 Stories and Any changes that have to be added before submission</w:t>
+      </w:r>
+      <w:r>
+        <w:rPr>
+          <w:b/>
+        </w:rPr>
+        <w:t xml:space="preserve"> – HIGH</w:t>
+      </w:r>
+      <w:bookmarkStart w:id="0" w:name="_GoBack"/>
+      <w:bookmarkEnd w:id="0"/>
+      <w:r>
+        <w:rPr>
+          <w:b/>
+        </w:rPr>
+        <w:t xml:space="preserve">LY IMPORTANT </w:t>
       </w:r>
     </w:p>
     <w:p>
@@ -317,7 +347,7 @@
 </file>
 
 <file path=word/endnotes.xml><?xml version="1.0" encoding="utf-8"?>
-<w:endnotes xmlns:wpc="http://schemas.microsoft.com/office/word/2010/wordprocessingCanvas" xmlns:cx="http://schemas.microsoft.com/office/drawing/2014/chartex" xmlns:cx1="http://schemas.microsoft.com/office/drawing/2015/9/8/chartex" xmlns:cx2="http://schemas.microsoft.com/office/drawing/2015/10/21/chartex" xmlns:cx3="http://schemas.microsoft.com/office/drawing/2016/5/9/chartex" xmlns:cx4="http://schemas.microsoft.com/office/drawing/2016/5/10/chartex" xmlns:cx5="http://schemas.microsoft.com/office/drawing/2016/5/11/chartex" xmlns:cx6="http://schemas.microsoft.com/office/drawing/2016/5/12/chartex" xmlns:cx7="http://schemas.microsoft.com/office/drawing/2016/5/13/chartex" xmlns:cx8="http://schemas.microsoft.com/office/drawing/2016/5/14/chartex" xmlns:mc="http://schemas.openxmlformats.org/markup-compatibility/2006" xmlns:aink="http://schemas.microsoft.com/office/drawing/2016/ink" xmlns:am3d="http://schemas.microsoft.com/office/drawing/2017/model3d" xmlns:o="urn:schemas-microsoft-com:office:office" xmlns:r="http://schemas.openxmlformats.org/officeDocument/2006/relationships" xmlns:m="http://schemas.openxmlformats.org/officeDocument/2006/math" xmlns:v="urn:schemas-microsoft-com:vml" xmlns:wp14="http://schemas.microsoft.com/office/word/2010/wordprocessingDrawing" xmlns:wp="http://schemas.openxmlformats.org/drawingml/2006/wordprocessingDrawing" xmlns:w10="urn:schemas-microsoft-com:office:word" xmlns:w="http://schemas.openxmlformats.org/wordprocessingml/2006/main" xmlns:w14="http://schemas.microsoft.com/office/word/2010/wordml" xmlns:w15="http://schemas.microsoft.com/office/word/2012/wordml" xmlns:w16cid="http://schemas.microsoft.com/office/word/2016/wordml/cid" xmlns:w16se="http://schemas.microsoft.com/office/word/2015/wordml/symex" xmlns:wpg="http://schemas.microsoft.com/office/word/2010/wordprocessingGroup" xmlns:wpi="http://schemas.microsoft.com/office/word/2010/wordprocessingInk" xmlns:wne="http://schemas.microsoft.com/office/word/2006/wordml" xmlns:wps="http://schemas.microsoft.com/office/word/2010/wordprocessingShape" mc:Ignorable="w14 w15 w16se w16cid wp14">
+<w:endnotes xmlns:wpc="http://schemas.microsoft.com/office/word/2010/wordprocessingCanvas" xmlns:mc="http://schemas.openxmlformats.org/markup-compatibility/2006" xmlns:o="urn:schemas-microsoft-com:office:office" xmlns:r="http://schemas.openxmlformats.org/officeDocument/2006/relationships" xmlns:m="http://schemas.openxmlformats.org/officeDocument/2006/math" xmlns:v="urn:schemas-microsoft-com:vml" xmlns:wp14="http://schemas.microsoft.com/office/word/2010/wordprocessingDrawing" xmlns:wp="http://schemas.openxmlformats.org/drawingml/2006/wordprocessingDrawing" xmlns:w10="urn:schemas-microsoft-com:office:word" xmlns:w="http://schemas.openxmlformats.org/wordprocessingml/2006/main" xmlns:w14="http://schemas.microsoft.com/office/word/2010/wordml" xmlns:w15="http://schemas.microsoft.com/office/word/2012/wordml" xmlns:wpg="http://schemas.microsoft.com/office/word/2010/wordprocessingGroup" xmlns:wpi="http://schemas.microsoft.com/office/word/2010/wordprocessingInk" xmlns:wne="http://schemas.microsoft.com/office/word/2006/wordml" xmlns:wps="http://schemas.microsoft.com/office/word/2010/wordprocessingShape" mc:Ignorable="w14 w15 wp14">
   <w:endnote w:type="separator" w:id="-1">
     <w:p>
       <w:pPr>
@@ -342,7 +372,7 @@
 </file>
 
 <file path=word/footnotes.xml><?xml version="1.0" encoding="utf-8"?>
-<w:footnotes xmlns:wpc="http://schemas.microsoft.com/office/word/2010/wordprocessingCanvas" xmlns:cx="http://schemas.microsoft.com/office/drawing/2014/chartex" xmlns:cx1="http://schemas.microsoft.com/office/drawing/2015/9/8/chartex" xmlns:cx2="http://schemas.microsoft.com/office/drawing/2015/10/21/chartex" xmlns:cx3="http://schemas.microsoft.com/office/drawing/2016/5/9/chartex" xmlns:cx4="http://schemas.microsoft.com/office/drawing/2016/5/10/chartex" xmlns:cx5="http://schemas.microsoft.com/office/drawing/2016/5/11/chartex" xmlns:cx6="http://schemas.microsoft.com/office/drawing/2016/5/12/chartex" xmlns:cx7="http://schemas.microsoft.com/office/drawing/2016/5/13/chartex" xmlns:cx8="http://schemas.microsoft.com/office/drawing/2016/5/14/chartex" xmlns:mc="http://schemas.openxmlformats.org/markup-compatibility/2006" xmlns:aink="http://schemas.microsoft.com/office/drawing/2016/ink" xmlns:am3d="http://schemas.microsoft.com/office/drawing/2017/model3d" xmlns:o="urn:schemas-microsoft-com:office:office" xmlns:r="http://schemas.openxmlformats.org/officeDocument/2006/relationships" xmlns:m="http://schemas.openxmlformats.org/officeDocument/2006/math" xmlns:v="urn:schemas-microsoft-com:vml" xmlns:wp14="http://schemas.microsoft.com/office/word/2010/wordprocessingDrawing" xmlns:wp="http://schemas.openxmlformats.org/drawingml/2006/wordprocessingDrawing" xmlns:w10="urn:schemas-microsoft-com:office:word" xmlns:w="http://schemas.openxmlformats.org/wordprocessingml/2006/main" xmlns:w14="http://schemas.microsoft.com/office/word/2010/wordml" xmlns:w15="http://schemas.microsoft.com/office/word/2012/wordml" xmlns:w16cid="http://schemas.microsoft.com/office/word/2016/wordml/cid" xmlns:w16se="http://schemas.microsoft.com/office/word/2015/wordml/symex" xmlns:wpg="http://schemas.microsoft.com/office/word/2010/wordprocessingGroup" xmlns:wpi="http://schemas.microsoft.com/office/word/2010/wordprocessingInk" xmlns:wne="http://schemas.microsoft.com/office/word/2006/wordml" xmlns:wps="http://schemas.microsoft.com/office/word/2010/wordprocessingShape" mc:Ignorable="w14 w15 w16se w16cid wp14">
+<w:footnotes xmlns:wpc="http://schemas.microsoft.com/office/word/2010/wordprocessingCanvas" xmlns:mc="http://schemas.openxmlformats.org/markup-compatibility/2006" xmlns:o="urn:schemas-microsoft-com:office:office" xmlns:r="http://schemas.openxmlformats.org/officeDocument/2006/relationships" xmlns:m="http://schemas.openxmlformats.org/officeDocument/2006/math" xmlns:v="urn:schemas-microsoft-com:vml" xmlns:wp14="http://schemas.microsoft.com/office/word/2010/wordprocessingDrawing" xmlns:wp="http://schemas.openxmlformats.org/drawingml/2006/wordprocessingDrawing" xmlns:w10="urn:schemas-microsoft-com:office:word" xmlns:w="http://schemas.openxmlformats.org/wordprocessingml/2006/main" xmlns:w14="http://schemas.microsoft.com/office/word/2010/wordml" xmlns:w15="http://schemas.microsoft.com/office/word/2012/wordml" xmlns:wpg="http://schemas.microsoft.com/office/word/2010/wordprocessingGroup" xmlns:wpi="http://schemas.microsoft.com/office/word/2010/wordprocessingInk" xmlns:wne="http://schemas.microsoft.com/office/word/2006/wordml" xmlns:wps="http://schemas.microsoft.com/office/word/2010/wordprocessingShape" mc:Ignorable="w14 w15 wp14">
   <w:footnote w:type="separator" w:id="-1">
     <w:p>
       <w:pPr>
@@ -367,7 +397,7 @@
 </file>
 
 <file path=word/header1.xml><?xml version="1.0" encoding="utf-8"?>
-<w:hdr xmlns:wpc="http://schemas.microsoft.com/office/word/2010/wordprocessingCanvas" xmlns:cx="http://schemas.microsoft.com/office/drawing/2014/chartex" xmlns:cx1="http://schemas.microsoft.com/office/drawing/2015/9/8/chartex" xmlns:cx2="http://schemas.microsoft.com/office/drawing/2015/10/21/chartex" xmlns:cx3="http://schemas.microsoft.com/office/drawing/2016/5/9/chartex" xmlns:cx4="http://schemas.microsoft.com/office/drawing/2016/5/10/chartex" xmlns:cx5="http://schemas.microsoft.com/office/drawing/2016/5/11/chartex" xmlns:cx6="http://schemas.microsoft.com/office/drawing/2016/5/12/chartex" xmlns:cx7="http://schemas.microsoft.com/office/drawing/2016/5/13/chartex" xmlns:cx8="http://schemas.microsoft.com/office/drawing/2016/5/14/chartex" xmlns:mc="http://schemas.openxmlformats.org/markup-compatibility/2006" xmlns:aink="http://schemas.microsoft.com/office/drawing/2016/ink" xmlns:am3d="http://schemas.microsoft.com/office/drawing/2017/model3d" xmlns:o="urn:schemas-microsoft-com:office:office" xmlns:r="http://schemas.openxmlformats.org/officeDocument/2006/relationships" xmlns:m="http://schemas.openxmlformats.org/officeDocument/2006/math" xmlns:v="urn:schemas-microsoft-com:vml" xmlns:wp14="http://schemas.microsoft.com/office/word/2010/wordprocessingDrawing" xmlns:wp="http://schemas.openxmlformats.org/drawingml/2006/wordprocessingDrawing" xmlns:w10="urn:schemas-microsoft-com:office:word" xmlns:w="http://schemas.openxmlformats.org/wordprocessingml/2006/main" xmlns:w14="http://schemas.microsoft.com/office/word/2010/wordml" xmlns:w15="http://schemas.microsoft.com/office/word/2012/wordml" xmlns:w16cid="http://schemas.microsoft.com/office/word/2016/wordml/cid" xmlns:w16se="http://schemas.microsoft.com/office/word/2015/wordml/symex" xmlns:wpg="http://schemas.microsoft.com/office/word/2010/wordprocessingGroup" xmlns:wpi="http://schemas.microsoft.com/office/word/2010/wordprocessingInk" xmlns:wne="http://schemas.microsoft.com/office/word/2006/wordml" xmlns:wps="http://schemas.microsoft.com/office/word/2010/wordprocessingShape" mc:Ignorable="w14 w15 w16se w16cid wp14">
+<w:hdr xmlns:wpc="http://schemas.microsoft.com/office/word/2010/wordprocessingCanvas" xmlns:mc="http://schemas.openxmlformats.org/markup-compatibility/2006" xmlns:o="urn:schemas-microsoft-com:office:office" xmlns:r="http://schemas.openxmlformats.org/officeDocument/2006/relationships" xmlns:m="http://schemas.openxmlformats.org/officeDocument/2006/math" xmlns:v="urn:schemas-microsoft-com:vml" xmlns:wp14="http://schemas.microsoft.com/office/word/2010/wordprocessingDrawing" xmlns:wp="http://schemas.openxmlformats.org/drawingml/2006/wordprocessingDrawing" xmlns:w10="urn:schemas-microsoft-com:office:word" xmlns:w="http://schemas.openxmlformats.org/wordprocessingml/2006/main" xmlns:w14="http://schemas.microsoft.com/office/word/2010/wordml" xmlns:w15="http://schemas.microsoft.com/office/word/2012/wordml" xmlns:wpg="http://schemas.microsoft.com/office/word/2010/wordprocessingGroup" xmlns:wpi="http://schemas.microsoft.com/office/word/2010/wordprocessingInk" xmlns:wne="http://schemas.microsoft.com/office/word/2006/wordml" xmlns:wps="http://schemas.microsoft.com/office/word/2010/wordprocessingShape" mc:Ignorable="w14 w15 wp14">
   <w:sdt>
     <w:sdtPr>
       <w:rPr>
@@ -499,7 +529,7 @@
 </file>
 
 <file path=word/numbering.xml><?xml version="1.0" encoding="utf-8"?>
-<w:numbering xmlns:wpc="http://schemas.microsoft.com/office/word/2010/wordprocessingCanvas" xmlns:cx="http://schemas.microsoft.com/office/drawing/2014/chartex" xmlns:cx1="http://schemas.microsoft.com/office/drawing/2015/9/8/chartex" xmlns:cx2="http://schemas.microsoft.com/office/drawing/2015/10/21/chartex" xmlns:cx3="http://schemas.microsoft.com/office/drawing/2016/5/9/chartex" xmlns:cx4="http://schemas.microsoft.com/office/drawing/2016/5/10/chartex" xmlns:cx5="http://schemas.microsoft.com/office/drawing/2016/5/11/chartex" xmlns:cx6="http://schemas.microsoft.com/office/drawing/2016/5/12/chartex" xmlns:cx7="http://schemas.microsoft.com/office/drawing/2016/5/13/chartex" xmlns:cx8="http://schemas.microsoft.com/office/drawing/2016/5/14/chartex" xmlns:mc="http://schemas.openxmlformats.org/markup-compatibility/2006" xmlns:aink="http://schemas.microsoft.com/office/drawing/2016/ink" xmlns:am3d="http://schemas.microsoft.com/office/drawing/2017/model3d" xmlns:o="urn:schemas-microsoft-com:office:office" xmlns:r="http://schemas.openxmlformats.org/officeDocument/2006/relationships" xmlns:m="http://schemas.openxmlformats.org/officeDocument/2006/math" xmlns:v="urn:schemas-microsoft-com:vml" xmlns:wp14="http://schemas.microsoft.com/office/word/2010/wordprocessingDrawing" xmlns:wp="http://schemas.openxmlformats.org/drawingml/2006/wordprocessingDrawing" xmlns:w10="urn:schemas-microsoft-com:office:word" xmlns:w="http://schemas.openxmlformats.org/wordprocessingml/2006/main" xmlns:w14="http://schemas.microsoft.com/office/word/2010/wordml" xmlns:w15="http://schemas.microsoft.com/office/word/2012/wordml" xmlns:w16cid="http://schemas.microsoft.com/office/word/2016/wordml/cid" xmlns:w16se="http://schemas.microsoft.com/office/word/2015/wordml/symex" xmlns:wpg="http://schemas.microsoft.com/office/word/2010/wordprocessingGroup" xmlns:wpi="http://schemas.microsoft.com/office/word/2010/wordprocessingInk" xmlns:wne="http://schemas.microsoft.com/office/word/2006/wordml" xmlns:wps="http://schemas.microsoft.com/office/word/2010/wordprocessingShape" mc:Ignorable="w14 w15 w16se w16cid wp14">
+<w:numbering xmlns:wpc="http://schemas.microsoft.com/office/word/2010/wordprocessingCanvas" xmlns:mc="http://schemas.openxmlformats.org/markup-compatibility/2006" xmlns:o="urn:schemas-microsoft-com:office:office" xmlns:r="http://schemas.openxmlformats.org/officeDocument/2006/relationships" xmlns:m="http://schemas.openxmlformats.org/officeDocument/2006/math" xmlns:v="urn:schemas-microsoft-com:vml" xmlns:wp14="http://schemas.microsoft.com/office/word/2010/wordprocessingDrawing" xmlns:wp="http://schemas.openxmlformats.org/drawingml/2006/wordprocessingDrawing" xmlns:w10="urn:schemas-microsoft-com:office:word" xmlns:w="http://schemas.openxmlformats.org/wordprocessingml/2006/main" xmlns:w14="http://schemas.microsoft.com/office/word/2010/wordml" xmlns:w15="http://schemas.microsoft.com/office/word/2012/wordml" xmlns:wpg="http://schemas.microsoft.com/office/word/2010/wordprocessingGroup" xmlns:wpi="http://schemas.microsoft.com/office/word/2010/wordprocessingInk" xmlns:wne="http://schemas.microsoft.com/office/word/2006/wordml" xmlns:wps="http://schemas.microsoft.com/office/word/2010/wordprocessingShape" mc:Ignorable="w14 w15 wp14">
   <w:abstractNum w:abstractNumId="0" w15:restartNumberingAfterBreak="0">
     <w:nsid w:val="272E3DAB"/>
     <w:multiLevelType w:val="hybridMultilevel"/>
@@ -777,7 +807,7 @@
 </file>
 
 <file path=word/styles.xml><?xml version="1.0" encoding="utf-8"?>
-<w:styles xmlns:mc="http://schemas.openxmlformats.org/markup-compatibility/2006" xmlns:r="http://schemas.openxmlformats.org/officeDocument/2006/relationships" xmlns:w="http://schemas.openxmlformats.org/wordprocessingml/2006/main" xmlns:w14="http://schemas.microsoft.com/office/word/2010/wordml" xmlns:w15="http://schemas.microsoft.com/office/word/2012/wordml" xmlns:w16cid="http://schemas.microsoft.com/office/word/2016/wordml/cid" xmlns:w16se="http://schemas.microsoft.com/office/word/2015/wordml/symex" mc:Ignorable="w14 w15 w16se w16cid">
+<w:styles xmlns:mc="http://schemas.openxmlformats.org/markup-compatibility/2006" xmlns:r="http://schemas.openxmlformats.org/officeDocument/2006/relationships" xmlns:w="http://schemas.openxmlformats.org/wordprocessingml/2006/main" xmlns:w14="http://schemas.microsoft.com/office/word/2010/wordml" xmlns:w15="http://schemas.microsoft.com/office/word/2012/wordml" mc:Ignorable="w14 w15">
   <w:docDefaults>
     <w:rPrDefault>
       <w:rPr>
@@ -793,7 +823,7 @@
       </w:pPr>
     </w:pPrDefault>
   </w:docDefaults>
-  <w:latentStyles w:defLockedState="0" w:defUIPriority="99" w:defSemiHidden="0" w:defUnhideWhenUsed="0" w:defQFormat="0" w:count="375">
+  <w:latentStyles w:defLockedState="0" w:defUIPriority="99" w:defSemiHidden="0" w:defUnhideWhenUsed="0" w:defQFormat="0" w:count="371">
     <w:lsdException w:name="Normal" w:uiPriority="0" w:qFormat="1"/>
     <w:lsdException w:name="heading 1" w:uiPriority="9" w:qFormat="1"/>
     <w:lsdException w:name="heading 2" w:semiHidden="1" w:uiPriority="9" w:unhideWhenUsed="1" w:qFormat="1"/>
@@ -1165,10 +1195,6 @@
     <w:lsdException w:name="List Table 5 Dark Accent 6" w:uiPriority="50"/>
     <w:lsdException w:name="List Table 6 Colorful Accent 6" w:uiPriority="51"/>
     <w:lsdException w:name="List Table 7 Colorful Accent 6" w:uiPriority="52"/>
-    <w:lsdException w:name="Mention" w:semiHidden="1" w:unhideWhenUsed="1"/>
-    <w:lsdException w:name="Smart Hyperlink" w:semiHidden="1" w:unhideWhenUsed="1"/>
-    <w:lsdException w:name="Hashtag" w:semiHidden="1" w:unhideWhenUsed="1"/>
-    <w:lsdException w:name="Unresolved Mention" w:semiHidden="1" w:unhideWhenUsed="1"/>
   </w:latentStyles>
   <w:style w:type="paragraph" w:default="1" w:styleId="Normal">
     <w:name w:val="Normal"/>
@@ -1267,7 +1293,7 @@
       <w:u w:val="single"/>
     </w:rPr>
   </w:style>
-  <w:style w:type="character" w:styleId="UnresolvedMention">
+  <w:style w:type="character" w:customStyle="1" w:styleId="UnresolvedMention">
     <w:name w:val="Unresolved Mention"/>
     <w:basedOn w:val="DefaultParagraphFont"/>
     <w:uiPriority w:val="99"/>
@@ -1283,7 +1309,7 @@
 </file>
 
 <file path=word/glossary/document.xml><?xml version="1.0" encoding="utf-8"?>
-<w:glossaryDocument xmlns:wpc="http://schemas.microsoft.com/office/word/2010/wordprocessingCanvas" xmlns:cx="http://schemas.microsoft.com/office/drawing/2014/chartex" xmlns:cx1="http://schemas.microsoft.com/office/drawing/2015/9/8/chartex" xmlns:cx2="http://schemas.microsoft.com/office/drawing/2015/10/21/chartex" xmlns:cx3="http://schemas.microsoft.com/office/drawing/2016/5/9/chartex" xmlns:cx4="http://schemas.microsoft.com/office/drawing/2016/5/10/chartex" xmlns:cx5="http://schemas.microsoft.com/office/drawing/2016/5/11/chartex" xmlns:cx6="http://schemas.microsoft.com/office/drawing/2016/5/12/chartex" xmlns:cx7="http://schemas.microsoft.com/office/drawing/2016/5/13/chartex" xmlns:cx8="http://schemas.microsoft.com/office/drawing/2016/5/14/chartex" xmlns:mc="http://schemas.openxmlformats.org/markup-compatibility/2006" xmlns:aink="http://schemas.microsoft.com/office/drawing/2016/ink" xmlns:am3d="http://schemas.microsoft.com/office/drawing/2017/model3d" xmlns:o="urn:schemas-microsoft-com:office:office" xmlns:r="http://schemas.openxmlformats.org/officeDocument/2006/relationships" xmlns:m="http://schemas.openxmlformats.org/officeDocument/2006/math" xmlns:v="urn:schemas-microsoft-com:vml" xmlns:wp14="http://schemas.microsoft.com/office/word/2010/wordprocessingDrawing" xmlns:wp="http://schemas.openxmlformats.org/drawingml/2006/wordprocessingDrawing" xmlns:w10="urn:schemas-microsoft-com:office:word" xmlns:w="http://schemas.openxmlformats.org/wordprocessingml/2006/main" xmlns:w14="http://schemas.microsoft.com/office/word/2010/wordml" xmlns:w15="http://schemas.microsoft.com/office/word/2012/wordml" xmlns:w16cid="http://schemas.microsoft.com/office/word/2016/wordml/cid" xmlns:w16se="http://schemas.microsoft.com/office/word/2015/wordml/symex" xmlns:wpg="http://schemas.microsoft.com/office/word/2010/wordprocessingGroup" xmlns:wpi="http://schemas.microsoft.com/office/word/2010/wordprocessingInk" xmlns:wne="http://schemas.microsoft.com/office/word/2006/wordml" xmlns:wps="http://schemas.microsoft.com/office/word/2010/wordprocessingShape" mc:Ignorable="w14 w15 w16se w16cid wp14">
+<w:glossaryDocument xmlns:wpc="http://schemas.microsoft.com/office/word/2010/wordprocessingCanvas" xmlns:mc="http://schemas.openxmlformats.org/markup-compatibility/2006" xmlns:o="urn:schemas-microsoft-com:office:office" xmlns:r="http://schemas.openxmlformats.org/officeDocument/2006/relationships" xmlns:m="http://schemas.openxmlformats.org/officeDocument/2006/math" xmlns:v="urn:schemas-microsoft-com:vml" xmlns:wp14="http://schemas.microsoft.com/office/word/2010/wordprocessingDrawing" xmlns:wp="http://schemas.openxmlformats.org/drawingml/2006/wordprocessingDrawing" xmlns:w10="urn:schemas-microsoft-com:office:word" xmlns:w="http://schemas.openxmlformats.org/wordprocessingml/2006/main" xmlns:w14="http://schemas.microsoft.com/office/word/2010/wordml" xmlns:w15="http://schemas.microsoft.com/office/word/2012/wordml" xmlns:wpg="http://schemas.microsoft.com/office/word/2010/wordprocessingGroup" xmlns:wpi="http://schemas.microsoft.com/office/word/2010/wordprocessingInk" xmlns:wne="http://schemas.microsoft.com/office/word/2006/wordml" xmlns:wps="http://schemas.microsoft.com/office/word/2010/wordprocessingShape" mc:Ignorable="w14 w15 wp14">
   <w:docParts>
     <w:docPart>
       <w:docPartPr>
@@ -1307,7 +1333,7 @@
           </w:pPr>
           <w:r>
             <w:rPr>
-              <w:color w:val="4472C4" w:themeColor="accent1"/>
+              <w:color w:val="5B9BD5" w:themeColor="accent1"/>
               <w:sz w:val="20"/>
               <w:szCs w:val="20"/>
             </w:rPr>
@@ -1339,7 +1365,7 @@
           <w:r>
             <w:rPr>
               <w:caps/>
-              <w:color w:val="4472C4" w:themeColor="accent1"/>
+              <w:color w:val="5B9BD5" w:themeColor="accent1"/>
             </w:rPr>
             <w:t>[Document title]</w:t>
           </w:r>
@@ -1351,7 +1377,7 @@
 </file>
 
 <file path=word/glossary/fontTable.xml><?xml version="1.0" encoding="utf-8"?>
-<w:fonts xmlns:mc="http://schemas.openxmlformats.org/markup-compatibility/2006" xmlns:r="http://schemas.openxmlformats.org/officeDocument/2006/relationships" xmlns:w="http://schemas.openxmlformats.org/wordprocessingml/2006/main" xmlns:w14="http://schemas.microsoft.com/office/word/2010/wordml" xmlns:w15="http://schemas.microsoft.com/office/word/2012/wordml" xmlns:w16cid="http://schemas.microsoft.com/office/word/2016/wordml/cid" xmlns:w16se="http://schemas.microsoft.com/office/word/2015/wordml/symex" mc:Ignorable="w14 w15 w16se w16cid">
+<w:fonts xmlns:mc="http://schemas.openxmlformats.org/markup-compatibility/2006" xmlns:r="http://schemas.openxmlformats.org/officeDocument/2006/relationships" xmlns:w="http://schemas.openxmlformats.org/wordprocessingml/2006/main" xmlns:w14="http://schemas.microsoft.com/office/word/2010/wordml" xmlns:w15="http://schemas.microsoft.com/office/word/2012/wordml" mc:Ignorable="w14 w15">
   <w:font w:name="Times New Roman">
     <w:panose1 w:val="02020603050405020304"/>
     <w:charset w:val="00"/>
@@ -1381,26 +1407,11 @@
     <w:pitch w:val="variable"/>
     <w:sig w:usb0="E0002AFF" w:usb1="C000247B" w:usb2="00000009" w:usb3="00000000" w:csb0="000001FF" w:csb1="00000000"/>
   </w:font>
-  <w:font w:name="DengXian">
-    <w:altName w:val="等线"/>
-    <w:panose1 w:val="02010600030101010101"/>
-    <w:charset w:val="86"/>
-    <w:family w:val="auto"/>
-    <w:pitch w:val="variable"/>
-    <w:sig w:usb0="A00002BF" w:usb1="38CF7CFA" w:usb2="00000016" w:usb3="00000000" w:csb0="0004000F" w:csb1="00000000"/>
-  </w:font>
-  <w:font w:name="DengXian Light">
-    <w:altName w:val="等线 Light"/>
-    <w:charset w:val="86"/>
-    <w:family w:val="auto"/>
-    <w:pitch w:val="variable"/>
-    <w:sig w:usb0="A00002BF" w:usb1="38CF7CFA" w:usb2="00000016" w:usb3="00000000" w:csb0="0004000F" w:csb1="00000000"/>
-  </w:font>
 </w:fonts>
 </file>
 
 <file path=word/glossary/settings.xml><?xml version="1.0" encoding="utf-8"?>
-<w:settings xmlns:mc="http://schemas.openxmlformats.org/markup-compatibility/2006" xmlns:o="urn:schemas-microsoft-com:office:office" xmlns:r="http://schemas.openxmlformats.org/officeDocument/2006/relationships" xmlns:m="http://schemas.openxmlformats.org/officeDocument/2006/math" xmlns:v="urn:schemas-microsoft-com:vml" xmlns:w10="urn:schemas-microsoft-com:office:word" xmlns:w="http://schemas.openxmlformats.org/wordprocessingml/2006/main" xmlns:w14="http://schemas.microsoft.com/office/word/2010/wordml" xmlns:w15="http://schemas.microsoft.com/office/word/2012/wordml" xmlns:w16cid="http://schemas.microsoft.com/office/word/2016/wordml/cid" xmlns:w16se="http://schemas.microsoft.com/office/word/2015/wordml/symex" xmlns:sl="http://schemas.openxmlformats.org/schemaLibrary/2006/main" mc:Ignorable="w14 w15 w16se w16cid">
+<w:settings xmlns:mc="http://schemas.openxmlformats.org/markup-compatibility/2006" xmlns:o="urn:schemas-microsoft-com:office:office" xmlns:r="http://schemas.openxmlformats.org/officeDocument/2006/relationships" xmlns:m="http://schemas.openxmlformats.org/officeDocument/2006/math" xmlns:v="urn:schemas-microsoft-com:vml" xmlns:w10="urn:schemas-microsoft-com:office:word" xmlns:w="http://schemas.openxmlformats.org/wordprocessingml/2006/main" xmlns:w14="http://schemas.microsoft.com/office/word/2010/wordml" xmlns:w15="http://schemas.microsoft.com/office/word/2012/wordml" xmlns:sl="http://schemas.openxmlformats.org/schemaLibrary/2006/main" mc:Ignorable="w14 w15">
   <w:view w:val="normal"/>
   <w:defaultTabStop w:val="720"/>
   <w:characterSpacingControl w:val="doNotCompress"/>
@@ -1411,11 +1422,11 @@
     <w:compatSetting w:name="enableOpenTypeFeatures" w:uri="http://schemas.microsoft.com/office/word" w:val="1"/>
     <w:compatSetting w:name="doNotFlipMirrorIndents" w:uri="http://schemas.microsoft.com/office/word" w:val="1"/>
     <w:compatSetting w:name="differentiateMultirowTableHeaders" w:uri="http://schemas.microsoft.com/office/word" w:val="1"/>
-    <w:compatSetting w:name="useWord2013TrackBottomHyphenation" w:uri="http://schemas.microsoft.com/office/word" w:val="1"/>
   </w:compat>
   <w:rsids>
     <w:rsidRoot w:val="0010362E"/>
     <w:rsid w:val="0010362E"/>
+    <w:rsid w:val="001758D9"/>
     <w:rsid w:val="00182687"/>
     <w:rsid w:val="001D7484"/>
     <w:rsid w:val="00274D8C"/>
@@ -1452,7 +1463,7 @@
 </file>
 
 <file path=word/glossary/styles.xml><?xml version="1.0" encoding="utf-8"?>
-<w:styles xmlns:mc="http://schemas.openxmlformats.org/markup-compatibility/2006" xmlns:r="http://schemas.openxmlformats.org/officeDocument/2006/relationships" xmlns:w="http://schemas.openxmlformats.org/wordprocessingml/2006/main" xmlns:w14="http://schemas.microsoft.com/office/word/2010/wordml" xmlns:w15="http://schemas.microsoft.com/office/word/2012/wordml" xmlns:w16cid="http://schemas.microsoft.com/office/word/2016/wordml/cid" xmlns:w16se="http://schemas.microsoft.com/office/word/2015/wordml/symex" mc:Ignorable="w14 w15 w16se w16cid">
+<w:styles xmlns:mc="http://schemas.openxmlformats.org/markup-compatibility/2006" xmlns:r="http://schemas.openxmlformats.org/officeDocument/2006/relationships" xmlns:w="http://schemas.openxmlformats.org/wordprocessingml/2006/main" xmlns:w14="http://schemas.microsoft.com/office/word/2010/wordml" xmlns:w15="http://schemas.microsoft.com/office/word/2012/wordml" mc:Ignorable="w14 w15">
   <w:docDefaults>
     <w:rPrDefault>
       <w:rPr>
@@ -1468,7 +1479,7 @@
       </w:pPr>
     </w:pPrDefault>
   </w:docDefaults>
-  <w:latentStyles w:defLockedState="0" w:defUIPriority="99" w:defSemiHidden="0" w:defUnhideWhenUsed="0" w:defQFormat="0" w:count="375">
+  <w:latentStyles w:defLockedState="0" w:defUIPriority="99" w:defSemiHidden="0" w:defUnhideWhenUsed="0" w:defQFormat="0" w:count="371">
     <w:lsdException w:name="Normal" w:uiPriority="0" w:qFormat="1"/>
     <w:lsdException w:name="heading 1" w:uiPriority="9" w:qFormat="1"/>
     <w:lsdException w:name="heading 2" w:semiHidden="1" w:uiPriority="9" w:unhideWhenUsed="1" w:qFormat="1"/>
@@ -1840,10 +1851,6 @@
     <w:lsdException w:name="List Table 5 Dark Accent 6" w:uiPriority="50"/>
     <w:lsdException w:name="List Table 6 Colorful Accent 6" w:uiPriority="51"/>
     <w:lsdException w:name="List Table 7 Colorful Accent 6" w:uiPriority="52"/>
-    <w:lsdException w:name="Mention" w:semiHidden="1" w:unhideWhenUsed="1"/>
-    <w:lsdException w:name="Smart Hyperlink" w:semiHidden="1" w:unhideWhenUsed="1"/>
-    <w:lsdException w:name="Hashtag" w:semiHidden="1" w:unhideWhenUsed="1"/>
-    <w:lsdException w:name="Unresolved Mention" w:semiHidden="1" w:unhideWhenUsed="1"/>
   </w:latentStyles>
   <w:style w:type="paragraph" w:default="1" w:styleId="Normal">
     <w:name w:val="Normal"/>
@@ -1888,7 +1895,7 @@
 </file>
 
 <file path=word/glossary/webSettings.xml><?xml version="1.0" encoding="utf-8"?>
-<w:webSettings xmlns:mc="http://schemas.openxmlformats.org/markup-compatibility/2006" xmlns:r="http://schemas.openxmlformats.org/officeDocument/2006/relationships" xmlns:w="http://schemas.openxmlformats.org/wordprocessingml/2006/main" xmlns:w14="http://schemas.microsoft.com/office/word/2010/wordml" xmlns:w15="http://schemas.microsoft.com/office/word/2012/wordml" xmlns:w16cid="http://schemas.microsoft.com/office/word/2016/wordml/cid" xmlns:w16se="http://schemas.microsoft.com/office/word/2015/wordml/symex" mc:Ignorable="w14 w15 w16se w16cid">
+<w:webSettings xmlns:mc="http://schemas.openxmlformats.org/markup-compatibility/2006" xmlns:r="http://schemas.openxmlformats.org/officeDocument/2006/relationships" xmlns:w="http://schemas.openxmlformats.org/wordprocessingml/2006/main" xmlns:w14="http://schemas.microsoft.com/office/word/2010/wordml" xmlns:w15="http://schemas.microsoft.com/office/word/2012/wordml" mc:Ignorable="w14 w15">
   <w:optimizeForBrowser/>
   <w:allowPNG/>
 </w:webSettings>

</xml_diff>